<commit_message>
New translations Facilitator Guideline - Airport Problem.docx (Amharic)
</commit_message>
<xml_diff>
--- a/facilitation_guides/translation/amh/Facilitator Guideline - Airport Problem.docx
+++ b/facilitation_guides/translation/amh/Facilitator Guideline - Airport Problem.docx
@@ -105,7 +105,7 @@
                 <w:u w:val="none"/>
                 <w:vertAlign w:val="baseline"/>
               </w:rPr>
-              <w:t xml:space="preserve">Video Title</w:t>
+              <w:t xml:space="preserve">የቪድዮ አርዕስት</w:t>
             </w:r>
           </w:p>
         </w:tc>
@@ -165,7 +165,7 @@
                 <w:shd w:fill="auto" w:val="clear"/>
                 <w:vertAlign w:val="baseline"/>
               </w:rPr>
-              <w:t xml:space="preserve">The Airport Problem</w:t>
+              <w:t xml:space="preserve">የአየር መንገድ ጥያቄ</w:t>
             </w:r>
           </w:p>
         </w:tc>
@@ -230,7 +230,7 @@
                 <w:u w:val="none"/>
                 <w:vertAlign w:val="baseline"/>
               </w:rPr>
-              <w:t>Topic</w:t>
+              <w:t xml:space="preserve">የትምህርት ርዕስ</w:t>
             </w:r>
           </w:p>
         </w:tc>
@@ -281,7 +281,7 @@
                 <w:u w:val="none"/>
                 <w:vertAlign w:val="baseline"/>
               </w:rPr>
-              <w:t>Geometry</w:t>
+              <w:t>ጂኦሜትሪ</w:t>
             </w:r>
           </w:p>
         </w:tc>
@@ -355,7 +355,7 @@
                 <w:shd w:fill="auto" w:val="clear"/>
                 <w:vertAlign w:val="baseline"/>
               </w:rPr>
-              <w:t>Aim(s)</w:t>
+              <w:t xml:space="preserve">አላማ (ዎች)</w:t>
             </w:r>
           </w:p>
         </w:tc>
@@ -415,7 +415,7 @@
                 <w:shd w:fill="auto" w:val="clear"/>
                 <w:vertAlign w:val="baseline"/>
               </w:rPr>
-              <w:t xml:space="preserve">Get the intuitive idea of a minimization problem, figure out how to practically implement minimization problems.</w:t>
+              <w:t xml:space="preserve">የወጭ ቅነሳን መነሣ ሃሳብ ለማገኘት፣ የወጭ ቅነሳ ጥያቄዎችን እንደት በተግባር መተግበር አነደሚቻል ለማየት</w:t>
             </w:r>
           </w:p>
         </w:tc>
@@ -489,7 +489,7 @@
                 <w:shd w:fill="auto" w:val="clear"/>
                 <w:vertAlign w:val="baseline"/>
               </w:rPr>
-              <w:t>Length</w:t>
+              <w:t>ርዝመት</w:t>
             </w:r>
           </w:p>
         </w:tc>

</xml_diff>